<commit_message>
Plan pracy po spotkaniu
</commit_message>
<xml_diff>
--- a/PlanMgr.docx
+++ b/PlanMgr.docx
@@ -22,6 +22,35 @@
       </w:r>
     </w:p>
     <w:p>
+      <w:r>
+        <w:t>Kwestia ustalania cen – prawo popytu i podaży. Popyt i podaż na towary.</w:t>
+      </w:r>
+      <w:r>
+        <w:t xml:space="preserve"> Aukcje jako sposób ustalania ceny i dokonywania transakcji.</w:t>
+      </w:r>
+      <w:r>
+        <w:t xml:space="preserve"> Popyt i podaż na organizację </w:t>
+      </w:r>
+      <w:r>
+        <w:t xml:space="preserve">auckji i </w:t>
+      </w:r>
+      <w:r>
+        <w:t>nadzór</w:t>
+      </w:r>
+      <w:r>
+        <w:t xml:space="preserve"> </w:t>
+      </w:r>
+      <w:r>
+        <w:t>transakcji.</w:t>
+      </w:r>
+      <w:r>
+        <w:t xml:space="preserve"> </w:t>
+      </w:r>
+      <w:r>
+        <w:t>Mnogość rodzajów aukcji, rynków i towarów. Popyt i podaż na automatyzację kupna i sprzedaży.</w:t>
+      </w:r>
+    </w:p>
+    <w:p>
       <w:pPr>
         <w:pStyle w:val="Nagwek1"/>
       </w:pPr>
@@ -49,9 +78,11 @@
       <w:pPr>
         <w:pStyle w:val="Nagwek2"/>
       </w:pPr>
+      <w:bookmarkStart w:id="0" w:name="_Ref326352133"/>
       <w:r>
         <w:t>Rodzaje auckji</w:t>
       </w:r>
+      <w:bookmarkEnd w:id="0"/>
     </w:p>
     <w:p>
       <w:pPr>
@@ -76,11 +107,184 @@
       </w:r>
     </w:p>
     <w:p>
+      <w:r>
+        <w:t>Aukcje holenderskie</w:t>
+      </w:r>
+      <w:r>
+        <w:t>,</w:t>
+      </w:r>
+      <w:r>
+        <w:t xml:space="preserve"> angielskie</w:t>
+      </w:r>
+      <w:r>
+        <w:t xml:space="preserve">, </w:t>
+      </w:r>
+      <w:r>
+        <w:t>drugiej ceny</w:t>
+      </w:r>
+      <w:r>
+        <w:t>, p</w:t>
+      </w:r>
+      <w:r>
+        <w:t>rzetargi</w:t>
+      </w:r>
+    </w:p>
+    <w:p>
+      <w:pPr>
+        <w:pStyle w:val="Nagwek3"/>
+      </w:pPr>
+      <w:r>
+        <w:t>Wariacje i nowe rodzaje aukcji</w:t>
+      </w:r>
+    </w:p>
+    <w:p>
+      <w:r>
+        <w:t>Penny auction</w:t>
+      </w:r>
+      <w:r>
+        <w:t xml:space="preserve"> – auckja groszowa</w:t>
+      </w:r>
+    </w:p>
+    <w:p>
+      <w:pPr>
+        <w:pStyle w:val="Nagwek2"/>
+      </w:pPr>
+      <w:r>
+        <w:t>Rynek jako środowisko auckji</w:t>
+      </w:r>
+    </w:p>
+    <w:p>
+      <w:pPr>
+        <w:pStyle w:val="Nagwek3"/>
+      </w:pPr>
+      <w:r>
+        <w:t>Podobieństwo towarów</w:t>
+      </w:r>
+    </w:p>
+    <w:p>
+      <w:r>
+        <w:t>Jaka jest różnica pomięddzy Kaśką a Maryśką?</w:t>
+      </w:r>
+    </w:p>
+    <w:p>
+      <w:pPr>
+        <w:pStyle w:val="Nagwek3"/>
+      </w:pPr>
+      <w:r>
+        <w:t>Mnogość kupców i sprzedawców</w:t>
+      </w:r>
+    </w:p>
+    <w:p>
+      <w:r>
+        <w:t>Czy Zabłocki sprzeda mydło?</w:t>
+      </w:r>
+      <w:r>
+        <w:t xml:space="preserve"> Handlarze okazjonalni, kupcy wyspecjalizowani i inni.</w:t>
+      </w:r>
+    </w:p>
+    <w:p>
+      <w:pPr>
+        <w:pStyle w:val="Nagwek3"/>
+      </w:pPr>
+      <w:r>
+        <w:t>Wpływ ograniczeń na przebieg aukcji</w:t>
+      </w:r>
+    </w:p>
+    <w:p>
+      <w:r>
+        <w:t>Ograniczenia czasowe, minimalna kwota przebicia, ograniczona ilość ofert możliwych do złożenia</w:t>
+      </w:r>
+    </w:p>
+    <w:p>
+      <w:pPr>
+        <w:pStyle w:val="Nagwek1"/>
+      </w:pPr>
+      <w:r>
+        <w:t>Algorytmy w aukcjach</w:t>
+      </w:r>
+    </w:p>
+    <w:p>
+      <w:pPr>
+        <w:pStyle w:val="Nagwek2"/>
+      </w:pPr>
+      <w:r>
+        <w:t>Algorytmy kupców</w:t>
+      </w:r>
+    </w:p>
+    <w:p>
+      <w:pPr>
+        <w:pStyle w:val="Nagwek3"/>
+      </w:pPr>
+      <w:commentRangeStart w:id="1"/>
+      <w:r>
+        <w:t>THE ADAPTIVE BIDDING STRATEGY</w:t>
+      </w:r>
+    </w:p>
+    <w:p>
+      <w:pPr>
+        <w:pStyle w:val="Nagwek3"/>
+      </w:pPr>
+      <w:r>
+        <w:t>OPTIMAL PRICE DECREMENTAL STRATEGY</w:t>
+      </w:r>
+    </w:p>
+    <w:p>
+      <w:pPr>
+        <w:pStyle w:val="Nagwek3"/>
+      </w:pPr>
+      <w:r>
+        <w:lastRenderedPageBreak/>
+        <w:t>Marginal utility bidding</w:t>
+      </w:r>
+    </w:p>
+    <w:p>
+      <w:pPr>
+        <w:pStyle w:val="Nagwek3"/>
+      </w:pPr>
+      <w:r>
+        <w:t>Expected Value Marginal Utility bidding</w:t>
+      </w:r>
+    </w:p>
+    <w:p>
+      <w:pPr>
+        <w:pStyle w:val="Nagwek3"/>
+      </w:pPr>
+      <w:r>
+        <w:t>Multi-dimensional Bid Improvement</w:t>
+      </w:r>
+    </w:p>
+    <w:p>
+      <w:pPr>
+        <w:pStyle w:val="Nagwek3"/>
+      </w:pPr>
+      <w:r>
+        <w:t>Brute force algorithm</w:t>
+      </w:r>
+    </w:p>
+    <w:commentRangeEnd w:id="1"/>
+    <w:p>
+      <w:pPr>
+        <w:pStyle w:val="Nagwek3"/>
+      </w:pPr>
+      <w:r>
+        <w:rPr>
+          <w:rStyle w:val="Odwoaniedokomentarza"/>
+          <w:rFonts w:asciiTheme="minorHAnsi" w:eastAsiaTheme="minorHAnsi" w:hAnsiTheme="minorHAnsi" w:cstheme="minorBidi"/>
+          <w:b w:val="0"/>
+          <w:bCs w:val="0"/>
+        </w:rPr>
+        <w:commentReference w:id="1"/>
+      </w:r>
+      <w:r>
+        <w:t>Własne algorytmy</w:t>
+      </w:r>
+    </w:p>
+    <w:p>
       <w:pPr>
         <w:pStyle w:val="Nagwek4"/>
       </w:pPr>
       <w:r>
-        <w:t>Aukcje holenderskie</w:t>
+        <w:t>Wybór portfela aukcji</w:t>
       </w:r>
     </w:p>
     <w:p>
@@ -88,7 +292,7 @@
         <w:pStyle w:val="Nagwek4"/>
       </w:pPr>
       <w:r>
-        <w:t>Aukcje angielskie</w:t>
+        <w:t>Przedmioty podobne</w:t>
       </w:r>
     </w:p>
     <w:p>
@@ -96,31 +300,13 @@
         <w:pStyle w:val="Nagwek4"/>
       </w:pPr>
       <w:r>
-        <w:t>Aukcje drugiej ceny</w:t>
-      </w:r>
-    </w:p>
-    <w:p>
-      <w:pPr>
-        <w:pStyle w:val="Nagwek4"/>
-      </w:pPr>
-      <w:r>
-        <w:t>Przetargi</w:t>
-      </w:r>
-    </w:p>
-    <w:p>
-      <w:pPr>
-        <w:pStyle w:val="Nagwek3"/>
-      </w:pPr>
-      <w:r>
-        <w:t>Wariacje i nowe rodzaje aukcji</w:t>
-      </w:r>
-    </w:p>
-    <w:p>
-      <w:pPr>
-        <w:pStyle w:val="Nagwek4"/>
-      </w:pPr>
-      <w:r>
-        <w:t>Penny auction</w:t>
+        <w:t xml:space="preserve">Aukcje </w:t>
+      </w:r>
+      <w:r>
+        <w:t>po</w:t>
+      </w:r>
+      <w:r>
+        <w:t>wiązane</w:t>
       </w:r>
     </w:p>
     <w:p>
@@ -128,31 +314,55 @@
         <w:pStyle w:val="Nagwek2"/>
       </w:pPr>
       <w:r>
-        <w:t>Rynek jako środowisko auckji</w:t>
-      </w:r>
-    </w:p>
-    <w:p>
-      <w:pPr>
-        <w:pStyle w:val="Nagwek3"/>
-      </w:pPr>
-      <w:r>
-        <w:t>Podobieństwo towarów</w:t>
-      </w:r>
-    </w:p>
-    <w:p>
-      <w:pPr>
-        <w:pStyle w:val="Nagwek3"/>
-      </w:pPr>
-      <w:r>
-        <w:t>Mnogość kupców i sprzedawców</w:t>
-      </w:r>
-    </w:p>
-    <w:p>
-      <w:pPr>
-        <w:pStyle w:val="Nagwek3"/>
-      </w:pPr>
-      <w:r>
-        <w:t>Wpływ ograniczeń na przebieg aukcji</w:t>
+        <w:t>Algorytmy sprzedawców</w:t>
+      </w:r>
+    </w:p>
+    <w:p>
+      <w:pPr>
+        <w:pStyle w:val="Nagwek3"/>
+      </w:pPr>
+      <w:r>
+        <w:t>Wybór odpowiedniego typu aukcji</w:t>
+      </w:r>
+    </w:p>
+    <w:p>
+      <w:pPr>
+        <w:pStyle w:val="Nagwek3"/>
+      </w:pPr>
+      <w:r>
+        <w:t>Ustalanie ceny wywoławczej, minimalnej</w:t>
+      </w:r>
+    </w:p>
+    <w:p>
+      <w:pPr>
+        <w:pStyle w:val="Nagwek3"/>
+      </w:pPr>
+      <w:r>
+        <w:t>Wielokrotne wystawianie</w:t>
+      </w:r>
+    </w:p>
+    <w:p>
+      <w:pPr>
+        <w:pStyle w:val="Nagwek2"/>
+      </w:pPr>
+      <w:r>
+        <w:t>Strategie domów aukcyjnych</w:t>
+      </w:r>
+    </w:p>
+    <w:p>
+      <w:pPr>
+        <w:pStyle w:val="Nagwek3"/>
+      </w:pPr>
+      <w:r>
+        <w:t>Zasady pobierania prowizji</w:t>
+      </w:r>
+    </w:p>
+    <w:p>
+      <w:pPr>
+        <w:pStyle w:val="Nagwek3"/>
+      </w:pPr>
+      <w:r>
+        <w:t>Dobór sposobu prowizjonowania a zysk domu aukcyjnego</w:t>
       </w:r>
     </w:p>
     <w:p>
@@ -160,7 +370,7 @@
         <w:pStyle w:val="Nagwek1"/>
       </w:pPr>
       <w:r>
-        <w:t>Algorytmy w aukcjach</w:t>
+        <w:t>Badania symulacyjne</w:t>
       </w:r>
     </w:p>
     <w:p>
@@ -168,169 +378,141 @@
         <w:pStyle w:val="Nagwek2"/>
       </w:pPr>
       <w:r>
-        <w:t>Algorytmy kupców</w:t>
-      </w:r>
-    </w:p>
-    <w:p>
-      <w:pPr>
-        <w:pStyle w:val="Nagwek3"/>
-      </w:pPr>
-      <w:r>
-        <w:t>THE ADAPTIVE BIDDING STRATEGY</w:t>
-      </w:r>
-    </w:p>
-    <w:p>
-      <w:pPr>
-        <w:pStyle w:val="Nagwek3"/>
-      </w:pPr>
-      <w:r>
-        <w:t>OPTIMAL PRICE DECREMENTAL STRATEGY</w:t>
-      </w:r>
-    </w:p>
-    <w:p>
-      <w:pPr>
-        <w:pStyle w:val="Nagwek3"/>
-      </w:pPr>
-      <w:r>
-        <w:t>Marginal utility bidding</w:t>
-      </w:r>
-    </w:p>
-    <w:p>
-      <w:pPr>
-        <w:pStyle w:val="Nagwek3"/>
-      </w:pPr>
+        <w:t>Środowisko symulacyjne</w:t>
+      </w:r>
+    </w:p>
+    <w:p>
+      <w:pPr>
+        <w:pStyle w:val="Nagwek3"/>
+      </w:pPr>
+      <w:r>
+        <w:t>Platforma symulacji – B</w:t>
+      </w:r>
+      <w:r>
+        <w:t xml:space="preserve">uying </w:t>
+      </w:r>
+      <w:r>
+        <w:t>D</w:t>
+      </w:r>
+      <w:r>
+        <w:t>utchman v2.0</w:t>
+      </w:r>
+    </w:p>
+    <w:p>
+      <w:pPr>
+        <w:pStyle w:val="Nagwek3"/>
+      </w:pPr>
+      <w:r>
+        <w:t>Rodzaje symulowanych auckji</w:t>
+      </w:r>
+    </w:p>
+    <w:p>
+      <w:r>
+        <w:t xml:space="preserve">Patrz punkt </w:t>
+      </w:r>
+      <w:r>
+        <w:fldChar w:fldCharType="begin"/>
+      </w:r>
+      <w:r>
+        <w:instrText xml:space="preserve"> REF _Ref326352133 \r \h </w:instrText>
+      </w:r>
+      <w:r>
+        <w:fldChar w:fldCharType="separate"/>
+      </w:r>
+      <w:r>
+        <w:t>2</w:t>
+      </w:r>
+      <w:r>
+        <w:t>.</w:t>
+      </w:r>
+      <w:r>
+        <w:t>3</w:t>
+      </w:r>
+      <w:r>
+        <w:fldChar w:fldCharType="end"/>
+      </w:r>
+    </w:p>
+    <w:p>
+      <w:pPr>
+        <w:pStyle w:val="Nagwek3"/>
+      </w:pPr>
+      <w:r>
+        <w:t>Akwizycja danych do symulacji</w:t>
+      </w:r>
+    </w:p>
+    <w:p>
+      <w:r>
+        <w:t>Allegro, ebay, za10groszy.pl</w:t>
+      </w:r>
+    </w:p>
+    <w:p>
+      <w:pPr>
+        <w:pStyle w:val="Nagwek2"/>
+      </w:pPr>
+      <w:r>
+        <w:t>Sumulacje</w:t>
+      </w:r>
+    </w:p>
+    <w:p>
+      <w:pPr>
+        <w:pStyle w:val="Nagwek3"/>
+      </w:pPr>
+      <w:r>
+        <w:t>Estymacja</w:t>
+      </w:r>
+      <w:r>
+        <w:t xml:space="preserve"> funkcji celu na podstawie danych rzeczywistych</w:t>
+      </w:r>
+    </w:p>
+    <w:p>
+      <w:r>
+        <w:t>Dla kupców, sprzedawców, domu aukcyjnego</w:t>
+      </w:r>
+    </w:p>
+    <w:p>
+      <w:pPr>
+        <w:pStyle w:val="Nagwek3"/>
+      </w:pPr>
+      <w:r>
+        <w:t>Wpływ rodzaju aukcji na jej wynik</w:t>
+      </w:r>
+    </w:p>
+    <w:p>
       <w:r>
         <w:lastRenderedPageBreak/>
-        <w:t>Expected Value Marginal Utility bidding</w:t>
-      </w:r>
-    </w:p>
-    <w:p>
-      <w:pPr>
-        <w:pStyle w:val="Nagwek3"/>
-      </w:pPr>
-      <w:r>
-        <w:t>Multi-dimensional Bid Improvement</w:t>
-      </w:r>
-    </w:p>
-    <w:p>
-      <w:pPr>
-        <w:pStyle w:val="Nagwek3"/>
-      </w:pPr>
-      <w:r>
-        <w:t>Brute force algorithm</w:t>
-      </w:r>
-    </w:p>
-    <w:p>
-      <w:pPr>
-        <w:pStyle w:val="Nagwek3"/>
-      </w:pPr>
-      <w:r>
-        <w:t>Własne algorytmy</w:t>
-      </w:r>
-    </w:p>
-    <w:p>
-      <w:pPr>
-        <w:pStyle w:val="Nagwek2"/>
-      </w:pPr>
-      <w:r>
-        <w:t>Algorytmy sprzedawców</w:t>
-      </w:r>
-    </w:p>
-    <w:p>
-      <w:pPr>
-        <w:pStyle w:val="Nagwek3"/>
-      </w:pPr>
-      <w:r>
-        <w:t>Wybór odpowiedniego typu aukcji</w:t>
-      </w:r>
-    </w:p>
-    <w:p>
-      <w:pPr>
-        <w:pStyle w:val="Nagwek3"/>
-      </w:pPr>
-      <w:r>
-        <w:t>Ustalanie ceny wywoławczej, minimalnej</w:t>
-      </w:r>
-    </w:p>
-    <w:p>
-      <w:pPr>
-        <w:pStyle w:val="Nagwek3"/>
-      </w:pPr>
-      <w:r>
-        <w:t>Wielokrotne wystawianie</w:t>
-      </w:r>
-    </w:p>
-    <w:p>
-      <w:pPr>
-        <w:pStyle w:val="Nagwek1"/>
-      </w:pPr>
-      <w:r>
-        <w:t>Badania symulacyjne</w:t>
-      </w:r>
-    </w:p>
-    <w:p>
-      <w:pPr>
-        <w:pStyle w:val="Nagwek2"/>
-      </w:pPr>
-      <w:r>
-        <w:t>Środowisko symulacyjne</w:t>
-      </w:r>
-    </w:p>
-    <w:p>
-      <w:pPr>
-        <w:pStyle w:val="Nagwek3"/>
-      </w:pPr>
-      <w:r>
-        <w:t>Platforma symulacji – B</w:t>
-      </w:r>
-      <w:r>
-        <w:t xml:space="preserve">uying </w:t>
-      </w:r>
-      <w:r>
-        <w:t>D</w:t>
-      </w:r>
-      <w:r>
-        <w:t>utchman v2.0</w:t>
-      </w:r>
-    </w:p>
-    <w:p>
-      <w:pPr>
-        <w:pStyle w:val="Nagwek3"/>
-      </w:pPr>
-      <w:r>
-        <w:t>Rodzaje symulowanych auckji</w:t>
-      </w:r>
-    </w:p>
-    <w:p>
-      <w:pPr>
-        <w:pStyle w:val="Nagwek3"/>
-      </w:pPr>
-      <w:r>
-        <w:t>Akwizycja danych do symulacji</w:t>
-      </w:r>
-    </w:p>
-    <w:p>
-      <w:pPr>
-        <w:pStyle w:val="Nagwek2"/>
-      </w:pPr>
-      <w:r>
-        <w:t>Wyniki symulacji</w:t>
-      </w:r>
-    </w:p>
-    <w:p>
-      <w:pPr>
-        <w:pStyle w:val="Nagwek3"/>
-      </w:pPr>
-      <w:r>
-        <w:t>Symulacje kupców</w:t>
-      </w:r>
-    </w:p>
-    <w:p>
-      <w:pPr>
-        <w:pStyle w:val="Nagwek3"/>
-      </w:pPr>
-      <w:r>
-        <w:t>Symulacje sprzedawców</w:t>
+        <w:t>Czy nie lepiej by było sprzedać dany produkt na innych zasadach?</w:t>
+      </w:r>
+    </w:p>
+    <w:p>
+      <w:pPr>
+        <w:pStyle w:val="Nagwek3"/>
+      </w:pPr>
+      <w:r>
+        <w:t xml:space="preserve">Strategie </w:t>
+      </w:r>
+      <w:r>
+        <w:t xml:space="preserve">optymalnego </w:t>
+      </w:r>
+      <w:r>
+        <w:t>kupna / sprzedaży</w:t>
+      </w:r>
+    </w:p>
+    <w:p>
+      <w:r>
+        <w:t>Jak kupować i sprzedawać, by jak najwięcej zarobić?</w:t>
+      </w:r>
+    </w:p>
+    <w:p>
+      <w:pPr>
+        <w:pStyle w:val="Nagwek3"/>
+      </w:pPr>
+      <w:r>
+        <w:t>Dom aukcyjny a aukcje</w:t>
+      </w:r>
+    </w:p>
+    <w:p>
+      <w:r>
+        <w:t>Jak pośredniczyć, by jak najwięcej zarobić?</w:t>
       </w:r>
     </w:p>
     <w:p>
@@ -360,6 +542,27 @@
     </w:sectPr>
   </w:body>
 </w:document>
+</file>
+
+<file path=word/comments.xml><?xml version="1.0" encoding="utf-8"?>
+<w:comments xmlns:ve="http://schemas.openxmlformats.org/markup-compatibility/2006" xmlns:o="urn:schemas-microsoft-com:office:office" xmlns:r="http://schemas.openxmlformats.org/officeDocument/2006/relationships" xmlns:m="http://schemas.openxmlformats.org/officeDocument/2006/math" xmlns:v="urn:schemas-microsoft-com:vml" xmlns:wp="http://schemas.openxmlformats.org/drawingml/2006/wordprocessingDrawing" xmlns:w10="urn:schemas-microsoft-com:office:word" xmlns:w="http://schemas.openxmlformats.org/wordprocessingml/2006/main" xmlns:wne="http://schemas.microsoft.com/office/word/2006/wordml">
+  <w:comment w:id="1" w:author="Jan Nowak" w:date="2012-06-01T21:04:00Z" w:initials="JN">
+    <w:p>
+      <w:pPr>
+        <w:pStyle w:val="Tekstkomentarza"/>
+      </w:pPr>
+      <w:r>
+        <w:rPr>
+          <w:rStyle w:val="Odwoaniedokomentarza"/>
+        </w:rPr>
+        <w:annotationRef/>
+      </w:r>
+      <w:r>
+        <w:t>Informacje dotyczące tych algorytmów i możliwość ich użycia muszę zweryfikować</w:t>
+      </w:r>
+    </w:p>
+  </w:comment>
+</w:comments>
 </file>
 
 <file path=word/numbering.xml><?xml version="1.0" encoding="utf-8"?>
@@ -1039,6 +1242,102 @@
       <w:ind w:left="720"/>
       <w:contextualSpacing/>
     </w:pPr>
+  </w:style>
+  <w:style w:type="character" w:styleId="Odwoaniedokomentarza">
+    <w:name w:val="annotation reference"/>
+    <w:basedOn w:val="Domylnaczcionkaakapitu"/>
+    <w:uiPriority w:val="99"/>
+    <w:semiHidden/>
+    <w:unhideWhenUsed/>
+    <w:rsid w:val="00E91C97"/>
+    <w:rPr>
+      <w:sz w:val="16"/>
+      <w:szCs w:val="16"/>
+    </w:rPr>
+  </w:style>
+  <w:style w:type="paragraph" w:styleId="Tekstkomentarza">
+    <w:name w:val="annotation text"/>
+    <w:basedOn w:val="Normalny"/>
+    <w:link w:val="TekstkomentarzaZnak"/>
+    <w:uiPriority w:val="99"/>
+    <w:semiHidden/>
+    <w:unhideWhenUsed/>
+    <w:rsid w:val="00E91C97"/>
+    <w:pPr>
+      <w:spacing w:line="240" w:lineRule="auto"/>
+    </w:pPr>
+    <w:rPr>
+      <w:sz w:val="20"/>
+      <w:szCs w:val="20"/>
+    </w:rPr>
+  </w:style>
+  <w:style w:type="character" w:customStyle="1" w:styleId="TekstkomentarzaZnak">
+    <w:name w:val="Tekst komentarza Znak"/>
+    <w:basedOn w:val="Domylnaczcionkaakapitu"/>
+    <w:link w:val="Tekstkomentarza"/>
+    <w:uiPriority w:val="99"/>
+    <w:semiHidden/>
+    <w:rsid w:val="00E91C97"/>
+    <w:rPr>
+      <w:sz w:val="20"/>
+      <w:szCs w:val="20"/>
+    </w:rPr>
+  </w:style>
+  <w:style w:type="paragraph" w:styleId="Tematkomentarza">
+    <w:name w:val="annotation subject"/>
+    <w:basedOn w:val="Tekstkomentarza"/>
+    <w:next w:val="Tekstkomentarza"/>
+    <w:link w:val="TematkomentarzaZnak"/>
+    <w:uiPriority w:val="99"/>
+    <w:semiHidden/>
+    <w:unhideWhenUsed/>
+    <w:rsid w:val="00E91C97"/>
+    <w:rPr>
+      <w:b/>
+      <w:bCs/>
+    </w:rPr>
+  </w:style>
+  <w:style w:type="character" w:customStyle="1" w:styleId="TematkomentarzaZnak">
+    <w:name w:val="Temat komentarza Znak"/>
+    <w:basedOn w:val="TekstkomentarzaZnak"/>
+    <w:link w:val="Tematkomentarza"/>
+    <w:uiPriority w:val="99"/>
+    <w:semiHidden/>
+    <w:rsid w:val="00E91C97"/>
+    <w:rPr>
+      <w:b/>
+      <w:bCs/>
+    </w:rPr>
+  </w:style>
+  <w:style w:type="paragraph" w:styleId="Tekstdymka">
+    <w:name w:val="Balloon Text"/>
+    <w:basedOn w:val="Normalny"/>
+    <w:link w:val="TekstdymkaZnak"/>
+    <w:uiPriority w:val="99"/>
+    <w:semiHidden/>
+    <w:unhideWhenUsed/>
+    <w:rsid w:val="00E91C97"/>
+    <w:pPr>
+      <w:spacing w:after="0" w:line="240" w:lineRule="auto"/>
+    </w:pPr>
+    <w:rPr>
+      <w:rFonts w:ascii="Tahoma" w:hAnsi="Tahoma" w:cs="Tahoma"/>
+      <w:sz w:val="16"/>
+      <w:szCs w:val="16"/>
+    </w:rPr>
+  </w:style>
+  <w:style w:type="character" w:customStyle="1" w:styleId="TekstdymkaZnak">
+    <w:name w:val="Tekst dymka Znak"/>
+    <w:basedOn w:val="Domylnaczcionkaakapitu"/>
+    <w:link w:val="Tekstdymka"/>
+    <w:uiPriority w:val="99"/>
+    <w:semiHidden/>
+    <w:rsid w:val="00E91C97"/>
+    <w:rPr>
+      <w:rFonts w:ascii="Tahoma" w:hAnsi="Tahoma" w:cs="Tahoma"/>
+      <w:sz w:val="16"/>
+      <w:szCs w:val="16"/>
+    </w:rPr>
   </w:style>
 </w:styles>
 </file>
@@ -1324,4 +1623,16 @@
   <a:objectDefaults/>
   <a:extraClrSchemeLst/>
 </a:theme>
+</file>
+
+<file path=customXml/item1.xml><?xml version="1.0" encoding="utf-8"?>
+<b:Sources xmlns:b="http://schemas.openxmlformats.org/officeDocument/2006/bibliography" xmlns="http://schemas.openxmlformats.org/officeDocument/2006/bibliography" SelectedStyle="\ISO690Nmerical.XSL" StyleName="ISO 690 - Numerical Reference"/>
+</file>
+
+<file path=customXml/itemProps1.xml><?xml version="1.0" encoding="utf-8"?>
+<ds:datastoreItem xmlns:ds="http://schemas.openxmlformats.org/officeDocument/2006/customXml" ds:itemID="{5E1C24EB-4855-4A3C-985B-46072816A9D9}">
+  <ds:schemaRefs>
+    <ds:schemaRef ds:uri="http://schemas.openxmlformats.org/officeDocument/2006/bibliography"/>
+  </ds:schemaRefs>
+</ds:datastoreItem>
 </file>
</xml_diff>